<commit_message>
Add anamnesis in medical history for printing
</commit_message>
<xml_diff>
--- a/public/templates/certificates/history.docx
+++ b/public/templates/certificates/history.docx
@@ -611,6 +611,679 @@
           <w:szCs w:val="20"/>
         </w:rPr>
       </w:pPr>
+      <w:r>
+        <w:rPr>
+          <w:rFonts w:ascii="Book Antiqua" w:hAnsi="Book Antiqua"/>
+          <w:sz w:val="20"/>
+          <w:szCs w:val="20"/>
+        </w:rPr>
+        <w:fldChar w:fldCharType="begin"/>
+      </w:r>
+      <w:r>
+        <w:rPr>
+          <w:rFonts w:ascii="Book Antiqua" w:hAnsi="Book Antiqua"/>
+          <w:sz w:val="20"/>
+          <w:szCs w:val="20"/>
+        </w:rPr>
+        <w:instrText xml:space="preserve">MERGEFIELD </w:instrText>
+      </w:r>
+      <w:r>
+        <w:rPr>
+          <w:rFonts w:ascii="Book Antiqua" w:hAnsi="Book Antiqua"/>
+          <w:sz w:val="20"/>
+          <w:szCs w:val="20"/>
+        </w:rPr>
+        <w:instrText>consultation.</w:instrText>
+      </w:r>
+      <w:r>
+        <w:rPr>
+          <w:rFonts w:ascii="Book Antiqua" w:hAnsi="Book Antiqua"/>
+          <w:sz w:val="20"/>
+          <w:szCs w:val="20"/>
+        </w:rPr>
+        <w:instrText>head:if</w:instrText>
+      </w:r>
+      <w:r>
+        <w:rPr>
+          <w:rFonts w:ascii="Book Antiqua" w:hAnsi="Book Antiqua"/>
+          <w:sz w:val="20"/>
+          <w:szCs w:val="20"/>
+        </w:rPr>
+        <w:instrText xml:space="preserve"> \* MERGEFORMAT </w:instrText>
+      </w:r>
+      <w:r>
+        <w:rPr>
+          <w:rFonts w:ascii="Book Antiqua" w:hAnsi="Book Antiqua"/>
+          <w:sz w:val="20"/>
+          <w:szCs w:val="20"/>
+        </w:rPr>
+        <w:fldChar w:fldCharType="separate"/>
+      </w:r>
+      <w:r>
+        <w:rPr>
+          <w:rFonts w:ascii="Book Antiqua" w:hAnsi="Book Antiqua"/>
+          <w:sz w:val="20"/>
+          <w:szCs w:val="20"/>
+        </w:rPr>
+        <w:t>«consultation.head:if»</w:t>
+      </w:r>
+      <w:r>
+        <w:rPr>
+          <w:rFonts w:ascii="Book Antiqua" w:hAnsi="Book Antiqua"/>
+          <w:sz w:val="20"/>
+          <w:szCs w:val="20"/>
+        </w:rPr>
+        <w:fldChar w:fldCharType="end"/>
+      </w:r>
+    </w:p>
+    <w:p>
+      <w:pPr>
+        <w:spacing w:line="276" w:lineRule="auto"/>
+        <w:jc w:val="both"/>
+        <w:rPr>
+          <w:rFonts w:ascii="Book Antiqua" w:hAnsi="Book Antiqua"/>
+          <w:b/>
+          <w:sz w:val="20"/>
+          <w:szCs w:val="20"/>
+        </w:rPr>
+      </w:pPr>
+    </w:p>
+    <w:p>
+      <w:pPr>
+        <w:spacing w:line="276" w:lineRule="auto"/>
+        <w:jc w:val="both"/>
+        <w:rPr>
+          <w:rFonts w:ascii="Book Antiqua" w:hAnsi="Book Antiqua"/>
+          <w:sz w:val="20"/>
+          <w:szCs w:val="20"/>
+        </w:rPr>
+      </w:pPr>
+      <w:r>
+        <w:rPr>
+          <w:rFonts w:ascii="Book Antiqua" w:hAnsi="Book Antiqua"/>
+          <w:b/>
+          <w:sz w:val="20"/>
+          <w:szCs w:val="20"/>
+        </w:rPr>
+        <w:t>ANTECEDENTES PERSONALES</w:t>
+      </w:r>
+      <w:r>
+        <w:rPr>
+          <w:rFonts w:ascii="Book Antiqua" w:hAnsi="Book Antiqua"/>
+          <w:sz w:val="20"/>
+          <w:szCs w:val="20"/>
+        </w:rPr>
+        <w:t>:</w:t>
+      </w:r>
+      <w:r>
+        <w:rPr>
+          <w:rFonts w:ascii="Book Antiqua" w:hAnsi="Book Antiqua"/>
+          <w:sz w:val="20"/>
+          <w:szCs w:val="20"/>
+        </w:rPr>
+        <w:t xml:space="preserve"> </w:t>
+      </w:r>
+      <w:r>
+        <w:rPr>
+          <w:rFonts w:ascii="Book Antiqua" w:hAnsi="Book Antiqua"/>
+          <w:sz w:val="20"/>
+          <w:szCs w:val="20"/>
+        </w:rPr>
+        <w:fldChar w:fldCharType="begin"/>
+      </w:r>
+      <w:r>
+        <w:rPr>
+          <w:rFonts w:ascii="Book Antiqua" w:hAnsi="Book Antiqua"/>
+          <w:sz w:val="20"/>
+          <w:szCs w:val="20"/>
+        </w:rPr>
+        <w:instrText>MERGEFIELD =patient.</w:instrText>
+      </w:r>
+      <w:r>
+        <w:rPr>
+          <w:rFonts w:ascii="Book Antiqua" w:hAnsi="Book Antiqua"/>
+          <w:sz w:val="20"/>
+          <w:szCs w:val="20"/>
+        </w:rPr>
+        <w:instrText>anamnesis.medical_history</w:instrText>
+      </w:r>
+      <w:r>
+        <w:rPr>
+          <w:rFonts w:ascii="Book Antiqua" w:hAnsi="Book Antiqua"/>
+          <w:sz w:val="20"/>
+          <w:szCs w:val="20"/>
+        </w:rPr>
+        <w:instrText xml:space="preserve"> \* MERGEFORMAT </w:instrText>
+      </w:r>
+      <w:r>
+        <w:rPr>
+          <w:rFonts w:ascii="Book Antiqua" w:hAnsi="Book Antiqua"/>
+          <w:sz w:val="20"/>
+          <w:szCs w:val="20"/>
+        </w:rPr>
+        <w:fldChar w:fldCharType="separate"/>
+      </w:r>
+      <w:r>
+        <w:rPr>
+          <w:rFonts w:ascii="Book Antiqua" w:hAnsi="Book Antiqua"/>
+          <w:sz w:val="20"/>
+          <w:szCs w:val="20"/>
+        </w:rPr>
+        <w:t>«=patient.anamnesis.medical_history»</w:t>
+      </w:r>
+      <w:r>
+        <w:rPr>
+          <w:rFonts w:ascii="Book Antiqua" w:hAnsi="Book Antiqua"/>
+          <w:sz w:val="20"/>
+          <w:szCs w:val="20"/>
+        </w:rPr>
+        <w:fldChar w:fldCharType="end"/>
+      </w:r>
+    </w:p>
+    <w:p>
+      <w:pPr>
+        <w:spacing w:line="276" w:lineRule="auto"/>
+        <w:jc w:val="both"/>
+        <w:rPr>
+          <w:rFonts w:ascii="Book Antiqua" w:hAnsi="Book Antiqua"/>
+          <w:sz w:val="20"/>
+          <w:szCs w:val="20"/>
+        </w:rPr>
+      </w:pPr>
+      <w:r>
+        <w:rPr>
+          <w:rFonts w:ascii="Book Antiqua" w:hAnsi="Book Antiqua"/>
+          <w:b/>
+          <w:sz w:val="20"/>
+          <w:szCs w:val="20"/>
+        </w:rPr>
+        <w:t>ANTECEDENTES QUIRUGICOS</w:t>
+      </w:r>
+      <w:r>
+        <w:rPr>
+          <w:rFonts w:ascii="Book Antiqua" w:hAnsi="Book Antiqua"/>
+          <w:sz w:val="20"/>
+          <w:szCs w:val="20"/>
+        </w:rPr>
+        <w:t>:</w:t>
+      </w:r>
+      <w:r>
+        <w:rPr>
+          <w:rFonts w:ascii="Book Antiqua" w:hAnsi="Book Antiqua"/>
+          <w:sz w:val="20"/>
+          <w:szCs w:val="20"/>
+        </w:rPr>
+        <w:t xml:space="preserve"> </w:t>
+      </w:r>
+      <w:r>
+        <w:rPr>
+          <w:rFonts w:ascii="Book Antiqua" w:hAnsi="Book Antiqua"/>
+          <w:sz w:val="20"/>
+          <w:szCs w:val="20"/>
+        </w:rPr>
+        <w:fldChar w:fldCharType="begin"/>
+      </w:r>
+      <w:r>
+        <w:rPr>
+          <w:rFonts w:ascii="Book Antiqua" w:hAnsi="Book Antiqua"/>
+          <w:sz w:val="20"/>
+          <w:szCs w:val="20"/>
+        </w:rPr>
+        <w:instrText>MERGEFIELD =patient.</w:instrText>
+      </w:r>
+      <w:r>
+        <w:rPr>
+          <w:rFonts w:ascii="Book Antiqua" w:hAnsi="Book Antiqua"/>
+          <w:sz w:val="20"/>
+          <w:szCs w:val="20"/>
+        </w:rPr>
+        <w:instrText>anamnesis.</w:instrText>
+      </w:r>
+      <w:r>
+        <w:rPr>
+          <w:rFonts w:ascii="Book Antiqua" w:hAnsi="Book Antiqua"/>
+          <w:sz w:val="20"/>
+          <w:szCs w:val="20"/>
+        </w:rPr>
+        <w:instrText>surgical</w:instrText>
+      </w:r>
+      <w:r>
+        <w:rPr>
+          <w:rFonts w:ascii="Book Antiqua" w:hAnsi="Book Antiqua"/>
+          <w:sz w:val="20"/>
+          <w:szCs w:val="20"/>
+        </w:rPr>
+        <w:instrText>_history</w:instrText>
+      </w:r>
+      <w:r>
+        <w:rPr>
+          <w:rFonts w:ascii="Book Antiqua" w:hAnsi="Book Antiqua"/>
+          <w:sz w:val="20"/>
+          <w:szCs w:val="20"/>
+        </w:rPr>
+        <w:instrText xml:space="preserve"> \* MERGEFORMAT </w:instrText>
+      </w:r>
+      <w:r>
+        <w:rPr>
+          <w:rFonts w:ascii="Book Antiqua" w:hAnsi="Book Antiqua"/>
+          <w:sz w:val="20"/>
+          <w:szCs w:val="20"/>
+        </w:rPr>
+        <w:fldChar w:fldCharType="separate"/>
+      </w:r>
+      <w:r>
+        <w:rPr>
+          <w:rFonts w:ascii="Book Antiqua" w:hAnsi="Book Antiqua"/>
+          <w:sz w:val="20"/>
+          <w:szCs w:val="20"/>
+        </w:rPr>
+        <w:t>«=patient.anamnesis.surgical_history»</w:t>
+      </w:r>
+      <w:r>
+        <w:rPr>
+          <w:rFonts w:ascii="Book Antiqua" w:hAnsi="Book Antiqua"/>
+          <w:sz w:val="20"/>
+          <w:szCs w:val="20"/>
+        </w:rPr>
+        <w:fldChar w:fldCharType="end"/>
+      </w:r>
+    </w:p>
+    <w:p>
+      <w:pPr>
+        <w:spacing w:line="276" w:lineRule="auto"/>
+        <w:jc w:val="both"/>
+        <w:rPr>
+          <w:rFonts w:ascii="Book Antiqua" w:hAnsi="Book Antiqua"/>
+          <w:sz w:val="20"/>
+          <w:szCs w:val="20"/>
+        </w:rPr>
+      </w:pPr>
+      <w:r>
+        <w:rPr>
+          <w:rFonts w:ascii="Book Antiqua" w:hAnsi="Book Antiqua"/>
+          <w:b/>
+          <w:sz w:val="20"/>
+          <w:szCs w:val="20"/>
+        </w:rPr>
+        <w:t>ALERGIAS</w:t>
+      </w:r>
+      <w:r>
+        <w:rPr>
+          <w:rFonts w:ascii="Book Antiqua" w:hAnsi="Book Antiqua"/>
+          <w:sz w:val="20"/>
+          <w:szCs w:val="20"/>
+        </w:rPr>
+        <w:t>:</w:t>
+      </w:r>
+      <w:r>
+        <w:rPr>
+          <w:rFonts w:ascii="Book Antiqua" w:hAnsi="Book Antiqua"/>
+          <w:sz w:val="20"/>
+          <w:szCs w:val="20"/>
+        </w:rPr>
+        <w:t xml:space="preserve"> </w:t>
+      </w:r>
+      <w:r>
+        <w:rPr>
+          <w:rFonts w:ascii="Book Antiqua" w:hAnsi="Book Antiqua"/>
+          <w:sz w:val="20"/>
+          <w:szCs w:val="20"/>
+        </w:rPr>
+        <w:fldChar w:fldCharType="begin"/>
+      </w:r>
+      <w:r>
+        <w:rPr>
+          <w:rFonts w:ascii="Book Antiqua" w:hAnsi="Book Antiqua"/>
+          <w:sz w:val="20"/>
+          <w:szCs w:val="20"/>
+        </w:rPr>
+        <w:instrText>MERGEFIELD =patient.</w:instrText>
+      </w:r>
+      <w:r>
+        <w:rPr>
+          <w:rFonts w:ascii="Book Antiqua" w:hAnsi="Book Antiqua"/>
+          <w:sz w:val="20"/>
+          <w:szCs w:val="20"/>
+        </w:rPr>
+        <w:instrText>anamnesis.</w:instrText>
+      </w:r>
+      <w:r>
+        <w:rPr>
+          <w:rFonts w:ascii="Book Antiqua" w:hAnsi="Book Antiqua"/>
+          <w:sz w:val="20"/>
+          <w:szCs w:val="20"/>
+        </w:rPr>
+        <w:instrText>allergies</w:instrText>
+      </w:r>
+      <w:r>
+        <w:rPr>
+          <w:rFonts w:ascii="Book Antiqua" w:hAnsi="Book Antiqua"/>
+          <w:sz w:val="20"/>
+          <w:szCs w:val="20"/>
+        </w:rPr>
+        <w:instrText xml:space="preserve"> \* MERGEFORMAT </w:instrText>
+      </w:r>
+      <w:r>
+        <w:rPr>
+          <w:rFonts w:ascii="Book Antiqua" w:hAnsi="Book Antiqua"/>
+          <w:sz w:val="20"/>
+          <w:szCs w:val="20"/>
+        </w:rPr>
+        <w:fldChar w:fldCharType="separate"/>
+      </w:r>
+      <w:r>
+        <w:rPr>
+          <w:rFonts w:ascii="Book Antiqua" w:hAnsi="Book Antiqua"/>
+          <w:sz w:val="20"/>
+          <w:szCs w:val="20"/>
+        </w:rPr>
+        <w:t>«=patient.anamnesis.allergies»</w:t>
+      </w:r>
+      <w:r>
+        <w:rPr>
+          <w:rFonts w:ascii="Book Antiqua" w:hAnsi="Book Antiqua"/>
+          <w:sz w:val="20"/>
+          <w:szCs w:val="20"/>
+        </w:rPr>
+        <w:fldChar w:fldCharType="end"/>
+      </w:r>
+    </w:p>
+    <w:p>
+      <w:pPr>
+        <w:spacing w:line="276" w:lineRule="auto"/>
+        <w:jc w:val="both"/>
+        <w:rPr>
+          <w:rFonts w:ascii="Book Antiqua" w:hAnsi="Book Antiqua"/>
+          <w:sz w:val="20"/>
+          <w:szCs w:val="20"/>
+        </w:rPr>
+      </w:pPr>
+      <w:r>
+        <w:rPr>
+          <w:rFonts w:ascii="Book Antiqua" w:hAnsi="Book Antiqua"/>
+          <w:b/>
+          <w:sz w:val="20"/>
+          <w:szCs w:val="20"/>
+        </w:rPr>
+        <w:t>HABITOS</w:t>
+      </w:r>
+      <w:r>
+        <w:rPr>
+          <w:rFonts w:ascii="Book Antiqua" w:hAnsi="Book Antiqua"/>
+          <w:sz w:val="20"/>
+          <w:szCs w:val="20"/>
+        </w:rPr>
+        <w:t>:</w:t>
+      </w:r>
+      <w:r>
+        <w:rPr>
+          <w:rFonts w:ascii="Book Antiqua" w:hAnsi="Book Antiqua"/>
+          <w:sz w:val="20"/>
+          <w:szCs w:val="20"/>
+        </w:rPr>
+        <w:t xml:space="preserve"> </w:t>
+      </w:r>
+      <w:r>
+        <w:rPr>
+          <w:rFonts w:ascii="Book Antiqua" w:hAnsi="Book Antiqua"/>
+          <w:sz w:val="20"/>
+          <w:szCs w:val="20"/>
+        </w:rPr>
+        <w:fldChar w:fldCharType="begin"/>
+      </w:r>
+      <w:r>
+        <w:rPr>
+          <w:rFonts w:ascii="Book Antiqua" w:hAnsi="Book Antiqua"/>
+          <w:sz w:val="20"/>
+          <w:szCs w:val="20"/>
+        </w:rPr>
+        <w:instrText>MERGEFIELD =patient.</w:instrText>
+      </w:r>
+      <w:r>
+        <w:rPr>
+          <w:rFonts w:ascii="Book Antiqua" w:hAnsi="Book Antiqua"/>
+          <w:sz w:val="20"/>
+          <w:szCs w:val="20"/>
+        </w:rPr>
+        <w:instrText>anamnesis.</w:instrText>
+      </w:r>
+      <w:r>
+        <w:rPr>
+          <w:rFonts w:ascii="Book Antiqua" w:hAnsi="Book Antiqua"/>
+          <w:sz w:val="20"/>
+          <w:szCs w:val="20"/>
+        </w:rPr>
+        <w:instrText>habits</w:instrText>
+      </w:r>
+      <w:r>
+        <w:rPr>
+          <w:rFonts w:ascii="Book Antiqua" w:hAnsi="Book Antiqua"/>
+          <w:sz w:val="20"/>
+          <w:szCs w:val="20"/>
+        </w:rPr>
+        <w:instrText xml:space="preserve"> \* MERGEFORMAT </w:instrText>
+      </w:r>
+      <w:r>
+        <w:rPr>
+          <w:rFonts w:ascii="Book Antiqua" w:hAnsi="Book Antiqua"/>
+          <w:sz w:val="20"/>
+          <w:szCs w:val="20"/>
+        </w:rPr>
+        <w:fldChar w:fldCharType="separate"/>
+      </w:r>
+      <w:r>
+        <w:rPr>
+          <w:rFonts w:ascii="Book Antiqua" w:hAnsi="Book Antiqua"/>
+          <w:sz w:val="20"/>
+          <w:szCs w:val="20"/>
+        </w:rPr>
+        <w:t>«=patient.anamnesis.habits»</w:t>
+      </w:r>
+      <w:r>
+        <w:rPr>
+          <w:rFonts w:ascii="Book Antiqua" w:hAnsi="Book Antiqua"/>
+          <w:sz w:val="20"/>
+          <w:szCs w:val="20"/>
+        </w:rPr>
+        <w:fldChar w:fldCharType="end"/>
+      </w:r>
+    </w:p>
+    <w:p>
+      <w:pPr>
+        <w:spacing w:line="276" w:lineRule="auto"/>
+        <w:jc w:val="both"/>
+        <w:rPr>
+          <w:rFonts w:ascii="Book Antiqua" w:hAnsi="Book Antiqua"/>
+          <w:sz w:val="20"/>
+          <w:szCs w:val="20"/>
+        </w:rPr>
+      </w:pPr>
+      <w:r>
+        <w:rPr>
+          <w:rFonts w:ascii="Book Antiqua" w:hAnsi="Book Antiqua"/>
+          <w:b/>
+          <w:sz w:val="20"/>
+          <w:szCs w:val="20"/>
+        </w:rPr>
+        <w:t>ANTECEDENTES FAMILIARES</w:t>
+      </w:r>
+      <w:r>
+        <w:rPr>
+          <w:rFonts w:ascii="Book Antiqua" w:hAnsi="Book Antiqua"/>
+          <w:sz w:val="20"/>
+          <w:szCs w:val="20"/>
+        </w:rPr>
+        <w:t>:</w:t>
+      </w:r>
+      <w:r>
+        <w:rPr>
+          <w:rFonts w:ascii="Book Antiqua" w:hAnsi="Book Antiqua"/>
+          <w:sz w:val="20"/>
+          <w:szCs w:val="20"/>
+        </w:rPr>
+        <w:t xml:space="preserve"> </w:t>
+      </w:r>
+      <w:r>
+        <w:rPr>
+          <w:rFonts w:ascii="Book Antiqua" w:hAnsi="Book Antiqua"/>
+          <w:sz w:val="20"/>
+          <w:szCs w:val="20"/>
+        </w:rPr>
+        <w:fldChar w:fldCharType="begin"/>
+      </w:r>
+      <w:r>
+        <w:rPr>
+          <w:rFonts w:ascii="Book Antiqua" w:hAnsi="Book Antiqua"/>
+          <w:sz w:val="20"/>
+          <w:szCs w:val="20"/>
+        </w:rPr>
+        <w:instrText>MERGEFIELD =patient.</w:instrText>
+      </w:r>
+      <w:r>
+        <w:rPr>
+          <w:rFonts w:ascii="Book Antiqua" w:hAnsi="Book Antiqua"/>
+          <w:sz w:val="20"/>
+          <w:szCs w:val="20"/>
+        </w:rPr>
+        <w:instrText>anamnesis.</w:instrText>
+      </w:r>
+      <w:r>
+        <w:rPr>
+          <w:rFonts w:ascii="Book Antiqua" w:hAnsi="Book Antiqua"/>
+          <w:sz w:val="20"/>
+          <w:szCs w:val="20"/>
+        </w:rPr>
+        <w:instrText>family</w:instrText>
+      </w:r>
+      <w:r>
+        <w:rPr>
+          <w:rFonts w:ascii="Book Antiqua" w:hAnsi="Book Antiqua"/>
+          <w:sz w:val="20"/>
+          <w:szCs w:val="20"/>
+        </w:rPr>
+        <w:instrText>_history</w:instrText>
+      </w:r>
+      <w:r>
+        <w:rPr>
+          <w:rFonts w:ascii="Book Antiqua" w:hAnsi="Book Antiqua"/>
+          <w:sz w:val="20"/>
+          <w:szCs w:val="20"/>
+        </w:rPr>
+        <w:instrText xml:space="preserve"> \* MERGEFORMAT </w:instrText>
+      </w:r>
+      <w:r>
+        <w:rPr>
+          <w:rFonts w:ascii="Book Antiqua" w:hAnsi="Book Antiqua"/>
+          <w:sz w:val="20"/>
+          <w:szCs w:val="20"/>
+        </w:rPr>
+        <w:fldChar w:fldCharType="separate"/>
+      </w:r>
+      <w:r>
+        <w:rPr>
+          <w:rFonts w:ascii="Book Antiqua" w:hAnsi="Book Antiqua"/>
+          <w:sz w:val="20"/>
+          <w:szCs w:val="20"/>
+        </w:rPr>
+        <w:t>«=patient.anamnesis.family_history»</w:t>
+      </w:r>
+      <w:r>
+        <w:rPr>
+          <w:rFonts w:ascii="Book Antiqua" w:hAnsi="Book Antiqua"/>
+          <w:sz w:val="20"/>
+          <w:szCs w:val="20"/>
+        </w:rPr>
+        <w:fldChar w:fldCharType="end"/>
+      </w:r>
+    </w:p>
+    <w:p>
+      <w:pPr>
+        <w:spacing w:line="276" w:lineRule="auto"/>
+        <w:jc w:val="both"/>
+        <w:rPr>
+          <w:rFonts w:ascii="Book Antiqua" w:hAnsi="Book Antiqua"/>
+          <w:b/>
+          <w:sz w:val="20"/>
+          <w:szCs w:val="20"/>
+        </w:rPr>
+      </w:pPr>
+      <w:r>
+        <w:rPr>
+          <w:rFonts w:ascii="Book Antiqua" w:hAnsi="Book Antiqua"/>
+          <w:sz w:val="20"/>
+          <w:szCs w:val="20"/>
+        </w:rPr>
+        <w:fldChar w:fldCharType="begin"/>
+      </w:r>
+      <w:r>
+        <w:rPr>
+          <w:rFonts w:ascii="Book Antiqua" w:hAnsi="Book Antiqua"/>
+          <w:sz w:val="20"/>
+          <w:szCs w:val="20"/>
+        </w:rPr>
+        <w:instrText xml:space="preserve">MERGEFIELD </w:instrText>
+      </w:r>
+      <w:r>
+        <w:rPr>
+          <w:rFonts w:ascii="Book Antiqua" w:hAnsi="Book Antiqua"/>
+          <w:sz w:val="20"/>
+          <w:szCs w:val="20"/>
+        </w:rPr>
+        <w:instrText>consultation.</w:instrText>
+      </w:r>
+      <w:r>
+        <w:rPr>
+          <w:rFonts w:ascii="Book Antiqua" w:hAnsi="Book Antiqua"/>
+          <w:sz w:val="20"/>
+          <w:szCs w:val="20"/>
+        </w:rPr>
+        <w:instrText>head:endIf</w:instrText>
+      </w:r>
+      <w:r>
+        <w:rPr>
+          <w:rFonts w:ascii="Book Antiqua" w:hAnsi="Book Antiqua"/>
+          <w:sz w:val="20"/>
+          <w:szCs w:val="20"/>
+        </w:rPr>
+        <w:instrText xml:space="preserve"> \* MERGEFORMAT </w:instrText>
+      </w:r>
+      <w:r>
+        <w:rPr>
+          <w:rFonts w:ascii="Book Antiqua" w:hAnsi="Book Antiqua"/>
+          <w:sz w:val="20"/>
+          <w:szCs w:val="20"/>
+        </w:rPr>
+        <w:fldChar w:fldCharType="separate"/>
+      </w:r>
+      <w:r>
+        <w:rPr>
+          <w:rFonts w:ascii="Book Antiqua" w:hAnsi="Book Antiqua"/>
+          <w:sz w:val="20"/>
+          <w:szCs w:val="20"/>
+        </w:rPr>
+        <w:t>«consultation.head:endIf»</w:t>
+      </w:r>
+      <w:r>
+        <w:rPr>
+          <w:rFonts w:ascii="Book Antiqua" w:hAnsi="Book Antiqua"/>
+          <w:sz w:val="20"/>
+          <w:szCs w:val="20"/>
+        </w:rPr>
+        <w:fldChar w:fldCharType="end"/>
+      </w:r>
+    </w:p>
+    <w:p>
+      <w:pPr>
+        <w:spacing w:line="276" w:lineRule="auto"/>
+        <w:jc w:val="both"/>
+        <w:rPr>
+          <w:rFonts w:ascii="Book Antiqua" w:hAnsi="Book Antiqua"/>
+          <w:sz w:val="20"/>
+          <w:szCs w:val="20"/>
+        </w:rPr>
+      </w:pPr>
+      <w:bookmarkStart w:id="0" w:name="_GoBack"/>
+      <w:bookmarkEnd w:id="0"/>
     </w:p>
     <w:p>
       <w:pPr>
@@ -1430,8 +2103,6 @@
               </w:rPr>
               <w:t xml:space="preserve"> cm</w:t>
             </w:r>
-            <w:bookmarkStart w:id="0" w:name="_GoBack"/>
-            <w:bookmarkEnd w:id="0"/>
           </w:p>
         </w:tc>
         <w:tc>
@@ -2782,7 +3453,6 @@
           <w:sz w:val="20"/>
           <w:szCs w:val="20"/>
         </w:rPr>
-        <w:lastRenderedPageBreak/>
         <w:t>CUELLO</w:t>
       </w:r>
       <w:r>

</xml_diff>